<commit_message>
Update hoàn chỉnh slide + báo cáo chưa có demo
</commit_message>
<xml_diff>
--- a/Báo cáo cuối kỳ/5. Singleton/Report.docx
+++ b/Báo cáo cuối kỳ/5. Singleton/Report.docx
@@ -335,10 +335,10 @@
             <v:path o:extrusionok="f" gradientshapeok="t" o:connecttype="rect"/>
             <o:lock v:ext="edit" aspectratio="t"/>
           </v:shapetype>
-          <v:shape id="_x0000_i1032" type="#_x0000_t75" style="width:366.25pt;height:123.95pt" o:ole="">
+          <v:shape id="_x0000_i1025" type="#_x0000_t75" style="width:366.25pt;height:123.95pt" o:ole="">
             <v:imagedata r:id="rId6" o:title=""/>
           </v:shape>
-          <o:OLEObject Type="Embed" ProgID="Visio.Drawing.15" ShapeID="_x0000_i1032" DrawAspect="Content" ObjectID="_1542388649" r:id="rId7"/>
+          <o:OLEObject Type="Embed" ProgID="Visio.Drawing.15" ShapeID="_x0000_i1025" DrawAspect="Content" ObjectID="_1542390111" r:id="rId7"/>
         </w:object>
       </w:r>
     </w:p>
@@ -571,7 +571,79 @@
           <w:sz w:val="24"/>
           <w:szCs w:val="26"/>
         </w:rPr>
-        <w:t>Giới hạn số lượng thể hiện của lớp ở một con số nào đó.</w:t>
+        <w:t>Giới hạn số lượng thể h</w:t>
+      </w:r>
+      <w:r>
+        <w:rPr>
+          <w:rFonts w:ascii="Arial" w:eastAsia="Times New Roman" w:hAnsi="Arial" w:cs="Arial"/>
+          <w:color w:val="000000"/>
+          <w:sz w:val="24"/>
+          <w:szCs w:val="26"/>
+        </w:rPr>
+        <w:t>iện của lớp ở một con số nào đó, con số này</w:t>
+      </w:r>
+      <w:r>
+        <w:rPr>
+          <w:rFonts w:ascii="Arial" w:eastAsia="Times New Roman" w:hAnsi="Arial" w:cs="Arial"/>
+          <w:color w:val="000000"/>
+          <w:sz w:val="24"/>
+          <w:szCs w:val="26"/>
+        </w:rPr>
+        <w:t xml:space="preserve"> phải</w:t>
+      </w:r>
+      <w:r>
+        <w:rPr>
+          <w:rFonts w:ascii="Arial" w:eastAsia="Times New Roman" w:hAnsi="Arial" w:cs="Arial"/>
+          <w:color w:val="000000"/>
+          <w:sz w:val="24"/>
+          <w:szCs w:val="26"/>
+        </w:rPr>
+        <w:t xml:space="preserve"> có ý nghĩa </w:t>
+      </w:r>
+      <w:r>
+        <w:rPr>
+          <w:rFonts w:ascii="Arial" w:eastAsia="Times New Roman" w:hAnsi="Arial" w:cs="Arial"/>
+          <w:color w:val="000000"/>
+          <w:sz w:val="24"/>
+          <w:szCs w:val="26"/>
+        </w:rPr>
+        <w:t xml:space="preserve">nhất định </w:t>
+      </w:r>
+      <w:bookmarkStart w:id="0" w:name="_GoBack"/>
+      <w:bookmarkEnd w:id="0"/>
+      <w:r>
+        <w:rPr>
+          <w:rFonts w:ascii="Arial" w:eastAsia="Times New Roman" w:hAnsi="Arial" w:cs="Arial"/>
+          <w:color w:val="000000"/>
+          <w:sz w:val="24"/>
+          <w:szCs w:val="26"/>
+        </w:rPr>
+        <w:t>trong chương trình của chúng ta.</w:t>
+      </w:r>
+    </w:p>
+    <w:p>
+      <w:pPr>
+        <w:numPr>
+          <w:ilvl w:val="0"/>
+          <w:numId w:val="8"/>
+        </w:numPr>
+        <w:spacing w:after="0" w:line="276" w:lineRule="auto"/>
+        <w:textAlignment w:val="baseline"/>
+        <w:rPr>
+          <w:rFonts w:ascii="Arial" w:eastAsia="Times New Roman" w:hAnsi="Arial" w:cs="Arial"/>
+          <w:color w:val="000000"/>
+          <w:sz w:val="24"/>
+          <w:szCs w:val="26"/>
+        </w:rPr>
+      </w:pPr>
+      <w:r>
+        <w:rPr>
+          <w:rFonts w:ascii="Arial" w:eastAsia="Times New Roman" w:hAnsi="Arial" w:cs="Arial"/>
+          <w:color w:val="000000"/>
+          <w:sz w:val="24"/>
+          <w:szCs w:val="26"/>
+        </w:rPr>
+        <w:t>Nếu một lớp là Singleton, chúng ta có thể gặp khó khăn khi tạo lớp con của lớp đó.</w:t>
       </w:r>
     </w:p>
     <w:p>
@@ -1032,7 +1104,17 @@
           <w:sz w:val="24"/>
           <w:szCs w:val="26"/>
         </w:rPr>
-        <w:t>được tham chiếu đến. Khi đó</w:t>
+        <w:t xml:space="preserve">được tham chiếu </w:t>
+      </w:r>
+      <w:r>
+        <w:rPr>
+          <w:rFonts w:ascii="Arial" w:eastAsia="Times New Roman" w:hAnsi="Arial" w:cs="Arial"/>
+          <w:color w:val="000000"/>
+          <w:sz w:val="24"/>
+          <w:szCs w:val="26"/>
+        </w:rPr>
+        <w:lastRenderedPageBreak/>
+        <w:t>đến. Khi đó</w:t>
       </w:r>
       <w:r>
         <w:rPr>
@@ -1095,7 +1177,6 @@
           <w:sz w:val="24"/>
           <w:szCs w:val="26"/>
         </w:rPr>
-        <w:lastRenderedPageBreak/>
         <w:t>Code minh họa:</w:t>
       </w:r>
     </w:p>
@@ -1450,8 +1531,6 @@
           <w:sz w:val="20"/>
         </w:rPr>
       </w:pPr>
-      <w:bookmarkStart w:id="0" w:name="_GoBack"/>
-      <w:bookmarkEnd w:id="0"/>
     </w:p>
     <w:sectPr>
       <w:pgSz w:w="12240" w:h="15840"/>
@@ -4128,7 +4207,7 @@
 </file>
 
 <file path=customXml/itemProps1.xml><?xml version="1.0" encoding="utf-8"?>
-<ds:datastoreItem xmlns:ds="http://schemas.openxmlformats.org/officeDocument/2006/customXml" ds:itemID="{86991051-0603-4344-A126-9B1C0D598370}">
+<ds:datastoreItem xmlns:ds="http://schemas.openxmlformats.org/officeDocument/2006/customXml" ds:itemID="{AE3EAFB2-0B00-4E35-9836-FF89EB64BA14}">
   <ds:schemaRefs>
     <ds:schemaRef ds:uri="http://schemas.openxmlformats.org/officeDocument/2006/bibliography"/>
   </ds:schemaRefs>

</xml_diff>